<commit_message>
Pflichtenheft & Design Entwürfe überarbeitet
</commit_message>
<xml_diff>
--- a/Projektplanung/Pflichtenheft/Pflichtenheft neu.docx
+++ b/Projektplanung/Pflichtenheft/Pflichtenheft neu.docx
@@ -5262,17 +5262,8 @@
                 <w:rFonts w:ascii="Arial" w:hAnsi="Arial" w:cs="Arial"/>
                 <w:sz w:val="20"/>
               </w:rPr>
-              <w:t xml:space="preserve">Gabriel </w:t>
-            </w:r>
-            <w:proofErr w:type="spellStart"/>
-            <w:r>
-              <w:rPr>
-                <w:rFonts w:ascii="Arial" w:hAnsi="Arial" w:cs="Arial"/>
-                <w:sz w:val="20"/>
-              </w:rPr>
-              <w:t>Deiac</w:t>
-            </w:r>
-            <w:proofErr w:type="spellEnd"/>
+              <w:t>Gabriel Deiac</w:t>
+            </w:r>
           </w:p>
         </w:tc>
         <w:tc>
@@ -5401,33 +5392,8 @@
                 <w:rFonts w:ascii="Arial" w:hAnsi="Arial" w:cs="Arial"/>
                 <w:sz w:val="20"/>
               </w:rPr>
-              <w:t xml:space="preserve">Prof. Alexander Greil, </w:t>
-            </w:r>
-            <w:proofErr w:type="spellStart"/>
-            <w:r>
-              <w:rPr>
-                <w:rFonts w:ascii="Arial" w:hAnsi="Arial" w:cs="Arial"/>
-                <w:sz w:val="20"/>
-              </w:rPr>
-              <w:t>BEd</w:t>
-            </w:r>
-            <w:proofErr w:type="spellEnd"/>
-            <w:r>
-              <w:rPr>
-                <w:rFonts w:ascii="Arial" w:hAnsi="Arial" w:cs="Arial"/>
-                <w:sz w:val="20"/>
-              </w:rPr>
-              <w:t xml:space="preserve">, </w:t>
-            </w:r>
-            <w:proofErr w:type="spellStart"/>
-            <w:r>
-              <w:rPr>
-                <w:rFonts w:ascii="Arial" w:hAnsi="Arial" w:cs="Arial"/>
-                <w:sz w:val="20"/>
-              </w:rPr>
-              <w:t>MSc</w:t>
-            </w:r>
-            <w:proofErr w:type="spellEnd"/>
+              <w:t>Prof. Alexander Greil, BEd, MSc</w:t>
+            </w:r>
           </w:p>
         </w:tc>
         <w:tc>
@@ -6509,27 +6475,7 @@
           <w:szCs w:val="22"/>
           <w:lang w:eastAsia="en-US"/>
         </w:rPr>
-        <w:t>Authentifizierung und Autorisierung: Zugriff auf Funktionen und Daten muss abhängig von der Benutzerrolle gesteuert werden (</w:t>
-      </w:r>
-      <w:proofErr w:type="spellStart"/>
-      <w:r>
-        <w:rPr>
-          <w:rFonts w:asciiTheme="minorHAnsi" w:eastAsiaTheme="minorHAnsi" w:hAnsiTheme="minorHAnsi" w:cstheme="minorBidi"/>
-          <w:sz w:val="22"/>
-          <w:szCs w:val="22"/>
-          <w:lang w:eastAsia="en-US"/>
-        </w:rPr>
-        <w:t>Role-Based</w:t>
-      </w:r>
-      <w:proofErr w:type="spellEnd"/>
-      <w:r>
-        <w:rPr>
-          <w:rFonts w:asciiTheme="minorHAnsi" w:eastAsiaTheme="minorHAnsi" w:hAnsiTheme="minorHAnsi" w:cstheme="minorBidi"/>
-          <w:sz w:val="22"/>
-          <w:szCs w:val="22"/>
-          <w:lang w:eastAsia="en-US"/>
-        </w:rPr>
-        <w:t xml:space="preserve"> Access Control).</w:t>
+        <w:t>Authentifizierung und Autorisierung: Zugriff auf Funktionen und Daten muss abhängig von der Benutzerrolle gesteuert werden (Role-Based Access Control).</w:t>
       </w:r>
     </w:p>
     <w:p>
@@ -6577,27 +6523,7 @@
           <w:szCs w:val="22"/>
           <w:lang w:eastAsia="en-US"/>
         </w:rPr>
-        <w:t>Anwendungssicherheit: Schutz vor typischen Angriffen wie SQL-</w:t>
-      </w:r>
-      <w:proofErr w:type="spellStart"/>
-      <w:r>
-        <w:rPr>
-          <w:rFonts w:asciiTheme="minorHAnsi" w:eastAsiaTheme="minorHAnsi" w:hAnsiTheme="minorHAnsi" w:cstheme="minorBidi"/>
-          <w:sz w:val="22"/>
-          <w:szCs w:val="22"/>
-          <w:lang w:eastAsia="en-US"/>
-        </w:rPr>
-        <w:t>Injection</w:t>
-      </w:r>
-      <w:proofErr w:type="spellEnd"/>
-      <w:r>
-        <w:rPr>
-          <w:rFonts w:asciiTheme="minorHAnsi" w:eastAsiaTheme="minorHAnsi" w:hAnsiTheme="minorHAnsi" w:cstheme="minorBidi"/>
-          <w:sz w:val="22"/>
-          <w:szCs w:val="22"/>
-          <w:lang w:eastAsia="en-US"/>
-        </w:rPr>
-        <w:t>.</w:t>
+        <w:t>Anwendungssicherheit: Schutz vor typischen Angriffen wie SQL-Injection.</w:t>
       </w:r>
     </w:p>
     <w:p>
@@ -6767,21 +6693,7 @@
         <w:rPr>
           <w:lang w:val="de-AT"/>
         </w:rPr>
-        <w:t xml:space="preserve">Plattformunabhängigkeit: Die </w:t>
-      </w:r>
-      <w:proofErr w:type="spellStart"/>
-      <w:r>
-        <w:rPr>
-          <w:lang w:val="de-AT"/>
-        </w:rPr>
-        <w:t>WebApp</w:t>
-      </w:r>
-      <w:proofErr w:type="spellEnd"/>
-      <w:r>
-        <w:rPr>
-          <w:lang w:val="de-AT"/>
-        </w:rPr>
-        <w:t xml:space="preserve"> muss auf verschiedenen Endgeräten (Laptop/PC, Tablet, Smartphone) funktionsfähig sein.</w:t>
+        <w:t>Plattformunabhängigkeit: Die WebApp muss auf verschiedenen Endgeräten (Laptop/PC, Tablet, Smartphone) funktionsfähig sein.</w:t>
       </w:r>
     </w:p>
     <w:p>
@@ -7343,21 +7255,7 @@
         <w:rPr>
           <w:lang w:val="de-AT"/>
         </w:rPr>
-        <w:t>Sicherheitskonzept: Schutz vor SQL-</w:t>
-      </w:r>
-      <w:proofErr w:type="spellStart"/>
-      <w:r>
-        <w:rPr>
-          <w:lang w:val="de-AT"/>
-        </w:rPr>
-        <w:t>Injection</w:t>
-      </w:r>
-      <w:proofErr w:type="spellEnd"/>
-      <w:r>
-        <w:rPr>
-          <w:lang w:val="de-AT"/>
-        </w:rPr>
-        <w:t>.</w:t>
+        <w:t>Sicherheitskonzept: Schutz vor SQL-Injection.</w:t>
       </w:r>
     </w:p>
     <w:p>
@@ -7479,6 +7377,7 @@
       </w:pPr>
       <w:r>
         <w:rPr>
+          <w:noProof/>
           <w:lang w:val="de-AT"/>
         </w:rPr>
         <w:drawing>
@@ -7582,21 +7481,7 @@
         <w:rPr>
           <w:lang w:val="de-AT"/>
         </w:rPr>
-        <w:t xml:space="preserve">Übersicht der Flüge des gewählten Tages inkl. Status (EF/AF), Zeiten, Personen, </w:t>
-      </w:r>
-      <w:proofErr w:type="spellStart"/>
-      <w:r>
-        <w:rPr>
-          <w:lang w:val="de-AT"/>
-        </w:rPr>
-        <w:t>Flugart</w:t>
-      </w:r>
-      <w:proofErr w:type="spellEnd"/>
-      <w:r>
-        <w:rPr>
-          <w:lang w:val="de-AT"/>
-        </w:rPr>
-        <w:t>, Kostenstelle, Gebühren, bezahlt.</w:t>
+        <w:t>Übersicht der Flüge des gewählten Tages inkl. Status (EF/AF), Zeiten, Personen, Flugart, Kostenstelle, Gebühren, bezahlt.</w:t>
       </w:r>
     </w:p>
     <w:p>
@@ -7692,6 +7577,7 @@
       </w:pPr>
       <w:r>
         <w:rPr>
+          <w:noProof/>
           <w:lang w:val="de-AT"/>
         </w:rPr>
         <w:drawing>
@@ -7817,13 +7703,14 @@
       </w:pPr>
       <w:r>
         <w:rPr>
+          <w:noProof/>
           <w:lang w:val="de-AT"/>
         </w:rPr>
         <w:drawing>
-          <wp:anchor distT="0" distB="0" distL="114300" distR="114300" simplePos="0" relativeHeight="251660288" behindDoc="0" locked="0" layoutInCell="1" allowOverlap="1" wp14:anchorId="72140264" wp14:editId="16A4593B">
+          <wp:anchor distT="0" distB="0" distL="114300" distR="114300" simplePos="0" relativeHeight="251660288" behindDoc="0" locked="0" layoutInCell="1" allowOverlap="1" wp14:anchorId="72140264" wp14:editId="55D55978">
             <wp:simplePos x="0" y="0"/>
             <wp:positionH relativeFrom="column">
-              <wp:posOffset>1706245</wp:posOffset>
+              <wp:posOffset>1997190</wp:posOffset>
             </wp:positionH>
             <wp:positionV relativeFrom="paragraph">
               <wp:posOffset>298450</wp:posOffset>
@@ -7884,6 +7771,7 @@
     </w:p>
     <w:p>
       <w:pPr>
+        <w:ind w:left="360"/>
         <w:rPr>
           <w:lang w:val="de-AT"/>
         </w:rPr>
@@ -7891,16 +7779,234 @@
     </w:p>
     <w:p>
       <w:pPr>
+        <w:ind w:left="360"/>
+        <w:rPr>
+          <w:lang w:val="de-AT"/>
+        </w:rPr>
+      </w:pPr>
+    </w:p>
+    <w:p>
+      <w:pPr>
         <w:pStyle w:val="berschrift3"/>
         <w:rPr>
           <w:lang w:val="de-AT"/>
         </w:rPr>
       </w:pPr>
+      <w:r>
+        <w:rPr>
+          <w:lang w:val="de-AT"/>
+        </w:rPr>
+        <w:t>Reservieren</w:t>
+      </w:r>
+    </w:p>
+    <w:p>
+      <w:pPr>
+        <w:pStyle w:val="Listenabsatz"/>
+        <w:numPr>
+          <w:ilvl w:val="0"/>
+          <w:numId w:val="76"/>
+        </w:numPr>
+        <w:rPr>
+          <w:lang w:val="de-AT"/>
+        </w:rPr>
+      </w:pPr>
+      <w:r>
+        <w:rPr>
+          <w:lang w:val="de-AT"/>
+        </w:rPr>
+        <w:t>Anzeige des ausgewählten Flugzeugs mit zugehörigen Details.</w:t>
+      </w:r>
+    </w:p>
+    <w:p>
+      <w:pPr>
+        <w:pStyle w:val="Listenabsatz"/>
+        <w:numPr>
+          <w:ilvl w:val="0"/>
+          <w:numId w:val="76"/>
+        </w:numPr>
+        <w:rPr>
+          <w:lang w:val="de-AT"/>
+        </w:rPr>
+      </w:pPr>
+      <w:r>
+        <w:rPr>
+          <w:lang w:val="de-AT"/>
+        </w:rPr>
+        <w:t>Auswahl des Datums über einen interaktiven Kalender mit visueller Darstellung der verfügbaren und belegten Zeitfenster (Tagesübersicht).</w:t>
+      </w:r>
+    </w:p>
+    <w:p>
+      <w:pPr>
+        <w:pStyle w:val="Listenabsatz"/>
+        <w:numPr>
+          <w:ilvl w:val="0"/>
+          <w:numId w:val="76"/>
+        </w:numPr>
+        <w:rPr>
+          <w:lang w:val="de-AT"/>
+        </w:rPr>
+      </w:pPr>
+      <w:r>
+        <w:rPr>
+          <w:lang w:val="de-AT"/>
+        </w:rPr>
+        <w:t>Eingabe von Start- und Endzeit für den gewünschten Flug.</w:t>
+      </w:r>
+    </w:p>
+    <w:p>
+      <w:pPr>
+        <w:pStyle w:val="Listenabsatz"/>
+        <w:numPr>
+          <w:ilvl w:val="0"/>
+          <w:numId w:val="76"/>
+        </w:numPr>
+        <w:rPr>
+          <w:lang w:val="de-AT"/>
+        </w:rPr>
+      </w:pPr>
+      <w:r>
+        <w:rPr>
+          <w:lang w:val="de-AT"/>
+        </w:rPr>
+        <w:t>Auswahl der Flugart (z. B. Normalflug, Schulflug, Charterflug).</w:t>
+      </w:r>
+    </w:p>
+    <w:p>
+      <w:pPr>
+        <w:pStyle w:val="Listenabsatz"/>
+        <w:numPr>
+          <w:ilvl w:val="0"/>
+          <w:numId w:val="76"/>
+        </w:numPr>
+        <w:rPr>
+          <w:lang w:val="de-AT"/>
+        </w:rPr>
+      </w:pPr>
+      <w:r>
+        <w:rPr>
+          <w:lang w:val="de-AT"/>
+        </w:rPr>
+        <w:t>Optionale Eingabe der Kontaktdaten eines Gastes.</w:t>
+      </w:r>
+    </w:p>
+    <w:p>
+      <w:pPr>
+        <w:pStyle w:val="Listenabsatz"/>
+        <w:numPr>
+          <w:ilvl w:val="0"/>
+          <w:numId w:val="76"/>
+        </w:numPr>
+        <w:rPr>
+          <w:lang w:val="de-AT"/>
+        </w:rPr>
+      </w:pPr>
+      <w:r>
+        <w:rPr>
+          <w:lang w:val="de-AT"/>
+        </w:rPr>
+        <w:t>Echtzeitprüfung der Verfügbarkeit und entsprechende Rückmeldung (z. B. „Verfügbar“ / „Nicht verfügbar“).</w:t>
+      </w:r>
+    </w:p>
+    <w:p>
+      <w:pPr>
+        <w:pStyle w:val="Listenabsatz"/>
+        <w:numPr>
+          <w:ilvl w:val="0"/>
+          <w:numId w:val="76"/>
+        </w:numPr>
+        <w:spacing w:line="278" w:lineRule="auto"/>
+        <w:rPr>
+          <w:lang w:val="de-AT"/>
+        </w:rPr>
+      </w:pPr>
+      <w:r>
+        <w:rPr>
+          <w:lang w:val="de-AT"/>
+        </w:rPr>
+        <w:t>Aktion: Reservierung bestätigen (Button „Reservieren“).</w:t>
+      </w:r>
+    </w:p>
+    <w:p>
+      <w:pPr>
+        <w:spacing w:line="278" w:lineRule="auto"/>
+        <w:rPr>
+          <w:lang w:val="de-AT"/>
+        </w:rPr>
+      </w:pPr>
+      <w:r>
+        <w:rPr>
+          <w:lang w:val="de-AT"/>
+        </w:rPr>
+        <w:drawing>
+          <wp:anchor distT="0" distB="0" distL="114300" distR="114300" simplePos="0" relativeHeight="251669504" behindDoc="0" locked="0" layoutInCell="1" allowOverlap="1" wp14:anchorId="69F473BD" wp14:editId="00E3C711">
+            <wp:simplePos x="0" y="0"/>
+            <wp:positionH relativeFrom="column">
+              <wp:posOffset>1448435</wp:posOffset>
+            </wp:positionH>
+            <wp:positionV relativeFrom="paragraph">
+              <wp:posOffset>182245</wp:posOffset>
+            </wp:positionV>
+            <wp:extent cx="3407410" cy="3060065"/>
+            <wp:effectExtent l="0" t="0" r="2540" b="6985"/>
+            <wp:wrapTopAndBottom/>
+            <wp:docPr id="1749868279" name="Grafik 1" descr="Ein Bild, das Text, Screenshot, Wolke, Betriebssystem enthält.&#10;&#10;KI-generierte Inhalte können fehlerhaft sein."/>
+            <wp:cNvGraphicFramePr>
+              <a:graphicFrameLocks xmlns:a="http://schemas.openxmlformats.org/drawingml/2006/main" noChangeAspect="1"/>
+            </wp:cNvGraphicFramePr>
+            <a:graphic xmlns:a="http://schemas.openxmlformats.org/drawingml/2006/main">
+              <a:graphicData uri="http://schemas.openxmlformats.org/drawingml/2006/picture">
+                <pic:pic xmlns:pic="http://schemas.openxmlformats.org/drawingml/2006/picture">
+                  <pic:nvPicPr>
+                    <pic:cNvPr id="1749868279" name="Grafik 1" descr="Ein Bild, das Text, Screenshot, Wolke, Betriebssystem enthält.&#10;&#10;KI-generierte Inhalte können fehlerhaft sein."/>
+                    <pic:cNvPicPr/>
+                  </pic:nvPicPr>
+                  <pic:blipFill>
+                    <a:blip r:embed="rId9">
+                      <a:extLst>
+                        <a:ext uri="{28A0092B-C50C-407E-A947-70E740481C1C}">
+                          <a14:useLocalDpi xmlns:a14="http://schemas.microsoft.com/office/drawing/2010/main" val="0"/>
+                        </a:ext>
+                      </a:extLst>
+                    </a:blip>
+                    <a:stretch>
+                      <a:fillRect/>
+                    </a:stretch>
+                  </pic:blipFill>
+                  <pic:spPr>
+                    <a:xfrm>
+                      <a:off x="0" y="0"/>
+                      <a:ext cx="3407410" cy="3060065"/>
+                    </a:xfrm>
+                    <a:prstGeom prst="rect">
+                      <a:avLst/>
+                    </a:prstGeom>
+                  </pic:spPr>
+                </pic:pic>
+              </a:graphicData>
+            </a:graphic>
+            <wp14:sizeRelH relativeFrom="margin">
+              <wp14:pctWidth>0</wp14:pctWidth>
+            </wp14:sizeRelH>
+            <wp14:sizeRelV relativeFrom="margin">
+              <wp14:pctHeight>0</wp14:pctHeight>
+            </wp14:sizeRelV>
+          </wp:anchor>
+        </w:drawing>
+      </w:r>
+    </w:p>
+    <w:p>
+      <w:pPr>
+        <w:pStyle w:val="berschrift3"/>
+        <w:rPr>
+          <w:lang w:val="de-AT"/>
+        </w:rPr>
+      </w:pPr>
       <w:bookmarkStart w:id="32" w:name="_Toc209602402"/>
       <w:r>
         <w:rPr>
           <w:lang w:val="de-AT"/>
         </w:rPr>
+        <w:lastRenderedPageBreak/>
         <w:t>Fliegen (Zählerstand)</w:t>
       </w:r>
       <w:bookmarkEnd w:id="32"/>
@@ -7936,29 +8042,17 @@
       </w:pPr>
       <w:r>
         <w:rPr>
-          <w:lang w:val="de-AT"/>
-        </w:rPr>
-        <w:t>Start/Ende-Buttons; Fehlermeldung mit Korrekturvorschlag bei Abweichungen.</w:t>
-      </w:r>
-    </w:p>
-    <w:p>
-      <w:pPr>
-        <w:rPr>
-          <w:lang w:val="de-AT"/>
-        </w:rPr>
-      </w:pPr>
-      <w:r>
-        <w:rPr>
+          <w:noProof/>
           <w:lang w:val="de-AT"/>
         </w:rPr>
         <w:drawing>
-          <wp:anchor distT="0" distB="0" distL="114300" distR="114300" simplePos="0" relativeHeight="251661312" behindDoc="0" locked="0" layoutInCell="1" allowOverlap="1" wp14:anchorId="31E920B7" wp14:editId="43E8743F">
+          <wp:anchor distT="0" distB="0" distL="114300" distR="114300" simplePos="0" relativeHeight="251661312" behindDoc="0" locked="0" layoutInCell="1" allowOverlap="1" wp14:anchorId="31E920B7" wp14:editId="10D03F98">
             <wp:simplePos x="0" y="0"/>
             <wp:positionH relativeFrom="column">
               <wp:posOffset>700405</wp:posOffset>
             </wp:positionH>
             <wp:positionV relativeFrom="paragraph">
-              <wp:posOffset>200660</wp:posOffset>
+              <wp:posOffset>459967</wp:posOffset>
             </wp:positionV>
             <wp:extent cx="4605020" cy="2941320"/>
             <wp:effectExtent l="0" t="0" r="5080" b="0"/>
@@ -7975,7 +8069,7 @@
                     <pic:cNvPicPr/>
                   </pic:nvPicPr>
                   <pic:blipFill>
-                    <a:blip r:embed="rId9">
+                    <a:blip r:embed="rId10">
                       <a:extLst>
                         <a:ext uri="{28A0092B-C50C-407E-A947-70E740481C1C}">
                           <a14:useLocalDpi xmlns:a14="http://schemas.microsoft.com/office/drawing/2010/main" val="0"/>
@@ -8007,18 +8101,12 @@
           </wp:anchor>
         </w:drawing>
       </w:r>
-    </w:p>
-    <w:p>
-      <w:pPr>
-        <w:spacing w:line="278" w:lineRule="auto"/>
-        <w:rPr>
-          <w:rFonts w:eastAsiaTheme="majorEastAsia" w:cstheme="majorBidi"/>
-          <w:color w:val="0F4761" w:themeColor="accent1" w:themeShade="BF"/>
-          <w:sz w:val="28"/>
-          <w:szCs w:val="28"/>
-          <w:lang w:val="de-AT"/>
-        </w:rPr>
-      </w:pPr>
+      <w:r>
+        <w:rPr>
+          <w:lang w:val="de-AT"/>
+        </w:rPr>
+        <w:t>Start/Ende-Buttons; Fehlermeldung mit Korrekturvorschlag bei Abweichungen.</w:t>
+      </w:r>
       <w:r>
         <w:rPr>
           <w:lang w:val="de-AT"/>
@@ -8076,23 +8164,61 @@
         <w:rPr>
           <w:lang w:val="de-AT"/>
         </w:rPr>
+        <w:drawing>
+          <wp:anchor distT="0" distB="0" distL="114300" distR="114300" simplePos="0" relativeHeight="251667456" behindDoc="0" locked="0" layoutInCell="1" allowOverlap="1" wp14:anchorId="6C249532" wp14:editId="0E123AD8">
+            <wp:simplePos x="0" y="0"/>
+            <wp:positionH relativeFrom="column">
+              <wp:posOffset>437364</wp:posOffset>
+            </wp:positionH>
+            <wp:positionV relativeFrom="paragraph">
+              <wp:posOffset>484505</wp:posOffset>
+            </wp:positionV>
+            <wp:extent cx="5191541" cy="3070746"/>
+            <wp:effectExtent l="0" t="0" r="0" b="0"/>
+            <wp:wrapTopAndBottom/>
+            <wp:docPr id="1657974766" name="Grafik 1" descr="Ein Bild, das Text, Screenshot, Software, Computersymbol enthält.&#10;&#10;KI-generierte Inhalte können fehlerhaft sein."/>
+            <wp:cNvGraphicFramePr>
+              <a:graphicFrameLocks xmlns:a="http://schemas.openxmlformats.org/drawingml/2006/main" noChangeAspect="1"/>
+            </wp:cNvGraphicFramePr>
+            <a:graphic xmlns:a="http://schemas.openxmlformats.org/drawingml/2006/main">
+              <a:graphicData uri="http://schemas.openxmlformats.org/drawingml/2006/picture">
+                <pic:pic xmlns:pic="http://schemas.openxmlformats.org/drawingml/2006/picture">
+                  <pic:nvPicPr>
+                    <pic:cNvPr id="1657974766" name="Grafik 1" descr="Ein Bild, das Text, Screenshot, Software, Computersymbol enthält.&#10;&#10;KI-generierte Inhalte können fehlerhaft sein."/>
+                    <pic:cNvPicPr/>
+                  </pic:nvPicPr>
+                  <pic:blipFill>
+                    <a:blip r:embed="rId11">
+                      <a:extLst>
+                        <a:ext uri="{28A0092B-C50C-407E-A947-70E740481C1C}">
+                          <a14:useLocalDpi xmlns:a14="http://schemas.microsoft.com/office/drawing/2010/main" val="0"/>
+                        </a:ext>
+                      </a:extLst>
+                    </a:blip>
+                    <a:stretch>
+                      <a:fillRect/>
+                    </a:stretch>
+                  </pic:blipFill>
+                  <pic:spPr>
+                    <a:xfrm>
+                      <a:off x="0" y="0"/>
+                      <a:ext cx="5191541" cy="3070746"/>
+                    </a:xfrm>
+                    <a:prstGeom prst="rect">
+                      <a:avLst/>
+                    </a:prstGeom>
+                  </pic:spPr>
+                </pic:pic>
+              </a:graphicData>
+            </a:graphic>
+          </wp:anchor>
+        </w:drawing>
+      </w:r>
+      <w:r>
+        <w:rPr>
+          <w:lang w:val="de-AT"/>
+        </w:rPr>
         <w:t>Wartungsverwaltung: ARC-Datum, Flugzeitwartung, Art der Wartung, Freigabestatus; Statusfärbung (grün/gelb/rot).</w:t>
-      </w:r>
-    </w:p>
-    <w:p>
-      <w:pPr>
-        <w:pStyle w:val="Listenabsatz"/>
-        <w:ind w:left="2844" w:firstLine="696"/>
-        <w:rPr>
-          <w:lang w:val="de-AT"/>
-        </w:rPr>
-      </w:pPr>
-      <w:r>
-        <w:rPr>
-          <w:highlight w:val="yellow"/>
-          <w:lang w:val="de-AT"/>
-        </w:rPr>
-        <w:t>Bild wird überarbeitet</w:t>
       </w:r>
     </w:p>
     <w:p>
@@ -8149,6 +8275,7 @@
       </w:pPr>
       <w:r>
         <w:rPr>
+          <w:noProof/>
           <w:lang w:val="de-AT"/>
         </w:rPr>
         <w:drawing>
@@ -8175,7 +8302,7 @@
                     <pic:cNvPicPr/>
                   </pic:nvPicPr>
                   <pic:blipFill>
-                    <a:blip r:embed="rId10">
+                    <a:blip r:embed="rId12">
                       <a:extLst>
                         <a:ext uri="{28A0092B-C50C-407E-A947-70E740481C1C}">
                           <a14:useLocalDpi xmlns:a14="http://schemas.microsoft.com/office/drawing/2010/main" val="0"/>
@@ -8216,13 +8343,6 @@
     </w:p>
     <w:p>
       <w:pPr>
-        <w:rPr>
-          <w:lang w:val="de-AT"/>
-        </w:rPr>
-      </w:pPr>
-    </w:p>
-    <w:p>
-      <w:pPr>
         <w:spacing w:line="278" w:lineRule="auto"/>
         <w:rPr>
           <w:rFonts w:eastAsiaTheme="majorEastAsia" w:cstheme="majorBidi"/>
@@ -8232,12 +8352,6 @@
           <w:lang w:val="de-AT"/>
         </w:rPr>
       </w:pPr>
-      <w:r>
-        <w:rPr>
-          <w:lang w:val="de-AT"/>
-        </w:rPr>
-        <w:br w:type="page"/>
-      </w:r>
     </w:p>
     <w:p>
       <w:pPr>
@@ -8269,6 +8383,7 @@
       </w:pPr>
       <w:r>
         <w:rPr>
+          <w:noProof/>
           <w:lang w:val="de-AT"/>
         </w:rPr>
         <w:drawing>
@@ -8295,7 +8410,7 @@
                     <pic:cNvPicPr/>
                   </pic:nvPicPr>
                   <pic:blipFill>
-                    <a:blip r:embed="rId11">
+                    <a:blip r:embed="rId13">
                       <a:extLst>
                         <a:ext uri="{28A0092B-C50C-407E-A947-70E740481C1C}">
                           <a14:useLocalDpi xmlns:a14="http://schemas.microsoft.com/office/drawing/2010/main" val="0"/>
@@ -8372,21 +8487,7 @@
         <w:rPr>
           <w:lang w:val="de-AT"/>
         </w:rPr>
-        <w:t xml:space="preserve">Übersicht/Filter der Flüge je Pilot inkl. Kennzeichen, Zeiten, </w:t>
-      </w:r>
-      <w:proofErr w:type="spellStart"/>
-      <w:r>
-        <w:rPr>
-          <w:lang w:val="de-AT"/>
-        </w:rPr>
-        <w:t>Flugart</w:t>
-      </w:r>
-      <w:proofErr w:type="spellEnd"/>
-      <w:r>
-        <w:rPr>
-          <w:lang w:val="de-AT"/>
-        </w:rPr>
-        <w:t>, Kostenstelle.</w:t>
+        <w:t>Übersicht/Filter der Flüge je Pilot inkl. Kennzeichen, Zeiten, Flugart, Kostenstelle.</w:t>
       </w:r>
     </w:p>
     <w:p>
@@ -8420,6 +8521,7 @@
       </w:pPr>
       <w:r>
         <w:rPr>
+          <w:noProof/>
           <w:lang w:val="de-AT"/>
         </w:rPr>
         <w:drawing>
@@ -8446,7 +8548,7 @@
                     <pic:cNvPicPr/>
                   </pic:nvPicPr>
                   <pic:blipFill>
-                    <a:blip r:embed="rId12">
+                    <a:blip r:embed="rId14">
                       <a:extLst>
                         <a:ext uri="{28A0092B-C50C-407E-A947-70E740481C1C}">
                           <a14:useLocalDpi xmlns:a14="http://schemas.microsoft.com/office/drawing/2010/main" val="0"/>
@@ -8531,21 +8633,7 @@
         <w:rPr>
           <w:lang w:val="de-AT"/>
         </w:rPr>
-        <w:t xml:space="preserve">Erstellen/Bearbeiten/Löschen von Reservierungen: Datum, Start-/Endzeit, </w:t>
-      </w:r>
-      <w:proofErr w:type="spellStart"/>
-      <w:r>
-        <w:rPr>
-          <w:lang w:val="de-AT"/>
-        </w:rPr>
-        <w:t>Flugart</w:t>
-      </w:r>
-      <w:proofErr w:type="spellEnd"/>
-      <w:r>
-        <w:rPr>
-          <w:lang w:val="de-AT"/>
-        </w:rPr>
-        <w:t>, optional Gastname/-kontakt.</w:t>
+        <w:t>Erstellen/Bearbeiten/Löschen von Reservierungen: Datum, Start-/Endzeit, Flugart, optional Gastname/-kontakt.</w:t>
       </w:r>
     </w:p>
     <w:p>
@@ -8579,6 +8667,7 @@
       </w:pPr>
       <w:r>
         <w:rPr>
+          <w:noProof/>
           <w:lang w:val="de-AT"/>
         </w:rPr>
         <w:drawing>
@@ -8605,7 +8694,7 @@
                     <pic:cNvPicPr/>
                   </pic:nvPicPr>
                   <pic:blipFill>
-                    <a:blip r:embed="rId13">
+                    <a:blip r:embed="rId15">
                       <a:extLst>
                         <a:ext uri="{28A0092B-C50C-407E-A947-70E740481C1C}">
                           <a14:useLocalDpi xmlns:a14="http://schemas.microsoft.com/office/drawing/2010/main" val="0"/>
@@ -8913,21 +9002,7 @@
         <w:rPr>
           <w:lang w:val="de-AT"/>
         </w:rPr>
-        <w:t xml:space="preserve">Pilot wählt Datum, Start- und Endzeit, </w:t>
-      </w:r>
-      <w:proofErr w:type="spellStart"/>
-      <w:r>
-        <w:rPr>
-          <w:lang w:val="de-AT"/>
-        </w:rPr>
-        <w:t>Flugart</w:t>
-      </w:r>
-      <w:proofErr w:type="spellEnd"/>
-      <w:r>
-        <w:rPr>
-          <w:lang w:val="de-AT"/>
-        </w:rPr>
-        <w:t>.</w:t>
+        <w:t>Pilot wählt Datum, Start- und Endzeit, Flugart.</w:t>
       </w:r>
     </w:p>
     <w:p>
@@ -9540,21 +9615,7 @@
         <w:rPr>
           <w:lang w:val="de-AT"/>
         </w:rPr>
-        <w:t xml:space="preserve">, Flugzeug, </w:t>
-      </w:r>
-      <w:proofErr w:type="spellStart"/>
-      <w:r>
-        <w:rPr>
-          <w:lang w:val="de-AT"/>
-        </w:rPr>
-        <w:t>Flugart</w:t>
-      </w:r>
-      <w:proofErr w:type="spellEnd"/>
-      <w:r>
-        <w:rPr>
-          <w:lang w:val="de-AT"/>
-        </w:rPr>
-        <w:t>, Kostenstelle, Uhrzeit, ggf. Gastdaten.</w:t>
+        <w:t>, Flugzeug, Flugart, Kostenstelle, Uhrzeit, ggf. Gastdaten.</w:t>
       </w:r>
     </w:p>
     <w:p>
@@ -17735,6 +17796,119 @@
     </w:lvl>
   </w:abstractNum>
   <w:abstractNum w:abstractNumId="58" w15:restartNumberingAfterBreak="0">
+    <w:nsid w:val="5CB9755C"/>
+    <w:multiLevelType w:val="hybridMultilevel"/>
+    <w:tmpl w:val="4358F49C"/>
+    <w:lvl w:ilvl="0" w:tplc="0C070001">
+      <w:start w:val="1"/>
+      <w:numFmt w:val="bullet"/>
+      <w:lvlText w:val=""/>
+      <w:lvlJc w:val="left"/>
+      <w:pPr>
+        <w:ind w:left="720" w:hanging="360"/>
+      </w:pPr>
+      <w:rPr>
+        <w:rFonts w:ascii="Symbol" w:hAnsi="Symbol" w:hint="default"/>
+      </w:rPr>
+    </w:lvl>
+    <w:lvl w:ilvl="1" w:tplc="0C070003" w:tentative="1">
+      <w:start w:val="1"/>
+      <w:numFmt w:val="bullet"/>
+      <w:lvlText w:val="o"/>
+      <w:lvlJc w:val="left"/>
+      <w:pPr>
+        <w:ind w:left="1440" w:hanging="360"/>
+      </w:pPr>
+      <w:rPr>
+        <w:rFonts w:ascii="Courier New" w:hAnsi="Courier New" w:cs="Courier New" w:hint="default"/>
+      </w:rPr>
+    </w:lvl>
+    <w:lvl w:ilvl="2" w:tplc="0C070005" w:tentative="1">
+      <w:start w:val="1"/>
+      <w:numFmt w:val="bullet"/>
+      <w:lvlText w:val=""/>
+      <w:lvlJc w:val="left"/>
+      <w:pPr>
+        <w:ind w:left="2160" w:hanging="360"/>
+      </w:pPr>
+      <w:rPr>
+        <w:rFonts w:ascii="Wingdings" w:hAnsi="Wingdings" w:hint="default"/>
+      </w:rPr>
+    </w:lvl>
+    <w:lvl w:ilvl="3" w:tplc="0C070001" w:tentative="1">
+      <w:start w:val="1"/>
+      <w:numFmt w:val="bullet"/>
+      <w:lvlText w:val=""/>
+      <w:lvlJc w:val="left"/>
+      <w:pPr>
+        <w:ind w:left="2880" w:hanging="360"/>
+      </w:pPr>
+      <w:rPr>
+        <w:rFonts w:ascii="Symbol" w:hAnsi="Symbol" w:hint="default"/>
+      </w:rPr>
+    </w:lvl>
+    <w:lvl w:ilvl="4" w:tplc="0C070003" w:tentative="1">
+      <w:start w:val="1"/>
+      <w:numFmt w:val="bullet"/>
+      <w:lvlText w:val="o"/>
+      <w:lvlJc w:val="left"/>
+      <w:pPr>
+        <w:ind w:left="3600" w:hanging="360"/>
+      </w:pPr>
+      <w:rPr>
+        <w:rFonts w:ascii="Courier New" w:hAnsi="Courier New" w:cs="Courier New" w:hint="default"/>
+      </w:rPr>
+    </w:lvl>
+    <w:lvl w:ilvl="5" w:tplc="0C070005" w:tentative="1">
+      <w:start w:val="1"/>
+      <w:numFmt w:val="bullet"/>
+      <w:lvlText w:val=""/>
+      <w:lvlJc w:val="left"/>
+      <w:pPr>
+        <w:ind w:left="4320" w:hanging="360"/>
+      </w:pPr>
+      <w:rPr>
+        <w:rFonts w:ascii="Wingdings" w:hAnsi="Wingdings" w:hint="default"/>
+      </w:rPr>
+    </w:lvl>
+    <w:lvl w:ilvl="6" w:tplc="0C070001" w:tentative="1">
+      <w:start w:val="1"/>
+      <w:numFmt w:val="bullet"/>
+      <w:lvlText w:val=""/>
+      <w:lvlJc w:val="left"/>
+      <w:pPr>
+        <w:ind w:left="5040" w:hanging="360"/>
+      </w:pPr>
+      <w:rPr>
+        <w:rFonts w:ascii="Symbol" w:hAnsi="Symbol" w:hint="default"/>
+      </w:rPr>
+    </w:lvl>
+    <w:lvl w:ilvl="7" w:tplc="0C070003" w:tentative="1">
+      <w:start w:val="1"/>
+      <w:numFmt w:val="bullet"/>
+      <w:lvlText w:val="o"/>
+      <w:lvlJc w:val="left"/>
+      <w:pPr>
+        <w:ind w:left="5760" w:hanging="360"/>
+      </w:pPr>
+      <w:rPr>
+        <w:rFonts w:ascii="Courier New" w:hAnsi="Courier New" w:cs="Courier New" w:hint="default"/>
+      </w:rPr>
+    </w:lvl>
+    <w:lvl w:ilvl="8" w:tplc="0C070005" w:tentative="1">
+      <w:start w:val="1"/>
+      <w:numFmt w:val="bullet"/>
+      <w:lvlText w:val=""/>
+      <w:lvlJc w:val="left"/>
+      <w:pPr>
+        <w:ind w:left="6480" w:hanging="360"/>
+      </w:pPr>
+      <w:rPr>
+        <w:rFonts w:ascii="Wingdings" w:hAnsi="Wingdings" w:hint="default"/>
+      </w:rPr>
+    </w:lvl>
+  </w:abstractNum>
+  <w:abstractNum w:abstractNumId="59" w15:restartNumberingAfterBreak="0">
     <w:nsid w:val="5D204F21"/>
     <w:multiLevelType w:val="multilevel"/>
     <w:tmpl w:val="E36EA8AE"/>
@@ -17883,7 +18057,7 @@
       </w:rPr>
     </w:lvl>
   </w:abstractNum>
-  <w:abstractNum w:abstractNumId="59" w15:restartNumberingAfterBreak="0">
+  <w:abstractNum w:abstractNumId="60" w15:restartNumberingAfterBreak="0">
     <w:nsid w:val="5FBB4DB1"/>
     <w:multiLevelType w:val="multilevel"/>
     <w:tmpl w:val="67FC9526"/>
@@ -18032,7 +18206,7 @@
       </w:rPr>
     </w:lvl>
   </w:abstractNum>
-  <w:abstractNum w:abstractNumId="60" w15:restartNumberingAfterBreak="0">
+  <w:abstractNum w:abstractNumId="61" w15:restartNumberingAfterBreak="0">
     <w:nsid w:val="61A96942"/>
     <w:multiLevelType w:val="hybridMultilevel"/>
     <w:tmpl w:val="C94E32D0"/>
@@ -18145,7 +18319,7 @@
       </w:rPr>
     </w:lvl>
   </w:abstractNum>
-  <w:abstractNum w:abstractNumId="61" w15:restartNumberingAfterBreak="0">
+  <w:abstractNum w:abstractNumId="62" w15:restartNumberingAfterBreak="0">
     <w:nsid w:val="63487C01"/>
     <w:multiLevelType w:val="multilevel"/>
     <w:tmpl w:val="FD3ED6B6"/>
@@ -18294,7 +18468,7 @@
       </w:rPr>
     </w:lvl>
   </w:abstractNum>
-  <w:abstractNum w:abstractNumId="62" w15:restartNumberingAfterBreak="0">
+  <w:abstractNum w:abstractNumId="63" w15:restartNumberingAfterBreak="0">
     <w:nsid w:val="64E2117A"/>
     <w:multiLevelType w:val="multilevel"/>
     <w:tmpl w:val="6876028A"/>
@@ -18443,7 +18617,7 @@
       </w:rPr>
     </w:lvl>
   </w:abstractNum>
-  <w:abstractNum w:abstractNumId="63" w15:restartNumberingAfterBreak="0">
+  <w:abstractNum w:abstractNumId="64" w15:restartNumberingAfterBreak="0">
     <w:nsid w:val="6634146F"/>
     <w:multiLevelType w:val="multilevel"/>
     <w:tmpl w:val="2514F3F6"/>
@@ -18560,7 +18734,7 @@
       </w:pPr>
     </w:lvl>
   </w:abstractNum>
-  <w:abstractNum w:abstractNumId="64" w15:restartNumberingAfterBreak="0">
+  <w:abstractNum w:abstractNumId="65" w15:restartNumberingAfterBreak="0">
     <w:nsid w:val="685A2371"/>
     <w:multiLevelType w:val="multilevel"/>
     <w:tmpl w:val="AC5601FC"/>
@@ -18709,7 +18883,7 @@
       </w:rPr>
     </w:lvl>
   </w:abstractNum>
-  <w:abstractNum w:abstractNumId="65" w15:restartNumberingAfterBreak="0">
+  <w:abstractNum w:abstractNumId="66" w15:restartNumberingAfterBreak="0">
     <w:nsid w:val="68C46674"/>
     <w:multiLevelType w:val="multilevel"/>
     <w:tmpl w:val="756C10A0"/>
@@ -18858,7 +19032,7 @@
       </w:rPr>
     </w:lvl>
   </w:abstractNum>
-  <w:abstractNum w:abstractNumId="66" w15:restartNumberingAfterBreak="0">
+  <w:abstractNum w:abstractNumId="67" w15:restartNumberingAfterBreak="0">
     <w:nsid w:val="6DFE01D5"/>
     <w:multiLevelType w:val="hybridMultilevel"/>
     <w:tmpl w:val="E7CE7AA8"/>
@@ -18971,7 +19145,7 @@
       </w:rPr>
     </w:lvl>
   </w:abstractNum>
-  <w:abstractNum w:abstractNumId="67" w15:restartNumberingAfterBreak="0">
+  <w:abstractNum w:abstractNumId="68" w15:restartNumberingAfterBreak="0">
     <w:nsid w:val="6ED95A8E"/>
     <w:multiLevelType w:val="multilevel"/>
     <w:tmpl w:val="7CE8650E"/>
@@ -19120,7 +19294,7 @@
       </w:rPr>
     </w:lvl>
   </w:abstractNum>
-  <w:abstractNum w:abstractNumId="68" w15:restartNumberingAfterBreak="0">
+  <w:abstractNum w:abstractNumId="69" w15:restartNumberingAfterBreak="0">
     <w:nsid w:val="6F9279D1"/>
     <w:multiLevelType w:val="multilevel"/>
     <w:tmpl w:val="2BF262D6"/>
@@ -19269,7 +19443,7 @@
       </w:rPr>
     </w:lvl>
   </w:abstractNum>
-  <w:abstractNum w:abstractNumId="69" w15:restartNumberingAfterBreak="0">
+  <w:abstractNum w:abstractNumId="70" w15:restartNumberingAfterBreak="0">
     <w:nsid w:val="713559E7"/>
     <w:multiLevelType w:val="multilevel"/>
     <w:tmpl w:val="8C1EEB80"/>
@@ -19418,7 +19592,7 @@
       </w:rPr>
     </w:lvl>
   </w:abstractNum>
-  <w:abstractNum w:abstractNumId="70" w15:restartNumberingAfterBreak="0">
+  <w:abstractNum w:abstractNumId="71" w15:restartNumberingAfterBreak="0">
     <w:nsid w:val="71D97071"/>
     <w:multiLevelType w:val="hybridMultilevel"/>
     <w:tmpl w:val="C59EBCD0"/>
@@ -19531,7 +19705,7 @@
       </w:rPr>
     </w:lvl>
   </w:abstractNum>
-  <w:abstractNum w:abstractNumId="71" w15:restartNumberingAfterBreak="0">
+  <w:abstractNum w:abstractNumId="72" w15:restartNumberingAfterBreak="0">
     <w:nsid w:val="78CC0460"/>
     <w:multiLevelType w:val="multilevel"/>
     <w:tmpl w:val="FA30C5CE"/>
@@ -19680,7 +19854,7 @@
       </w:rPr>
     </w:lvl>
   </w:abstractNum>
-  <w:abstractNum w:abstractNumId="72" w15:restartNumberingAfterBreak="0">
+  <w:abstractNum w:abstractNumId="73" w15:restartNumberingAfterBreak="0">
     <w:nsid w:val="7C5520CC"/>
     <w:multiLevelType w:val="multilevel"/>
     <w:tmpl w:val="D116C650"/>
@@ -19829,7 +20003,7 @@
       </w:rPr>
     </w:lvl>
   </w:abstractNum>
-  <w:abstractNum w:abstractNumId="73" w15:restartNumberingAfterBreak="0">
+  <w:abstractNum w:abstractNumId="74" w15:restartNumberingAfterBreak="0">
     <w:nsid w:val="7EC110B7"/>
     <w:multiLevelType w:val="hybridMultilevel"/>
     <w:tmpl w:val="6A56D09C"/>
@@ -19942,7 +20116,7 @@
       </w:rPr>
     </w:lvl>
   </w:abstractNum>
-  <w:abstractNum w:abstractNumId="74" w15:restartNumberingAfterBreak="0">
+  <w:abstractNum w:abstractNumId="75" w15:restartNumberingAfterBreak="0">
     <w:nsid w:val="7F7030C1"/>
     <w:multiLevelType w:val="hybridMultilevel"/>
     <w:tmpl w:val="1F94DC88"/>
@@ -20065,7 +20239,7 @@
     <w:abstractNumId w:val="5"/>
   </w:num>
   <w:num w:numId="4" w16cid:durableId="979726389">
-    <w:abstractNumId w:val="74"/>
+    <w:abstractNumId w:val="75"/>
   </w:num>
   <w:num w:numId="5" w16cid:durableId="1137920575">
     <w:abstractNumId w:val="8"/>
@@ -20095,13 +20269,13 @@
     <w:abstractNumId w:val="17"/>
   </w:num>
   <w:num w:numId="14" w16cid:durableId="1483350172">
-    <w:abstractNumId w:val="61"/>
+    <w:abstractNumId w:val="62"/>
   </w:num>
   <w:num w:numId="15" w16cid:durableId="86927379">
     <w:abstractNumId w:val="38"/>
   </w:num>
   <w:num w:numId="16" w16cid:durableId="1440560752">
-    <w:abstractNumId w:val="62"/>
+    <w:abstractNumId w:val="63"/>
   </w:num>
   <w:num w:numId="17" w16cid:durableId="2001153081">
     <w:abstractNumId w:val="7"/>
@@ -20113,10 +20287,10 @@
     <w:abstractNumId w:val="10"/>
   </w:num>
   <w:num w:numId="20" w16cid:durableId="216088346">
-    <w:abstractNumId w:val="68"/>
+    <w:abstractNumId w:val="69"/>
   </w:num>
   <w:num w:numId="21" w16cid:durableId="1930501916">
-    <w:abstractNumId w:val="71"/>
+    <w:abstractNumId w:val="72"/>
   </w:num>
   <w:num w:numId="22" w16cid:durableId="255796558">
     <w:abstractNumId w:val="16"/>
@@ -20125,7 +20299,7 @@
     <w:abstractNumId w:val="55"/>
   </w:num>
   <w:num w:numId="24" w16cid:durableId="143473135">
-    <w:abstractNumId w:val="69"/>
+    <w:abstractNumId w:val="70"/>
   </w:num>
   <w:num w:numId="25" w16cid:durableId="783118318">
     <w:abstractNumId w:val="35"/>
@@ -20137,13 +20311,13 @@
     <w:abstractNumId w:val="23"/>
   </w:num>
   <w:num w:numId="28" w16cid:durableId="454175853">
-    <w:abstractNumId w:val="67"/>
+    <w:abstractNumId w:val="68"/>
   </w:num>
   <w:num w:numId="29" w16cid:durableId="1641617475">
     <w:abstractNumId w:val="6"/>
   </w:num>
   <w:num w:numId="30" w16cid:durableId="1210259908">
-    <w:abstractNumId w:val="64"/>
+    <w:abstractNumId w:val="65"/>
   </w:num>
   <w:num w:numId="31" w16cid:durableId="674840187">
     <w:abstractNumId w:val="11"/>
@@ -20167,10 +20341,10 @@
     <w:abstractNumId w:val="37"/>
   </w:num>
   <w:num w:numId="38" w16cid:durableId="1033459226">
-    <w:abstractNumId w:val="72"/>
+    <w:abstractNumId w:val="73"/>
   </w:num>
   <w:num w:numId="39" w16cid:durableId="599413039">
-    <w:abstractNumId w:val="65"/>
+    <w:abstractNumId w:val="66"/>
   </w:num>
   <w:num w:numId="40" w16cid:durableId="1294366371">
     <w:abstractNumId w:val="40"/>
@@ -20212,10 +20386,10 @@
     <w:abstractNumId w:val="31"/>
   </w:num>
   <w:num w:numId="53" w16cid:durableId="1251349123">
-    <w:abstractNumId w:val="58"/>
+    <w:abstractNumId w:val="59"/>
   </w:num>
   <w:num w:numId="54" w16cid:durableId="614363647">
-    <w:abstractNumId w:val="59"/>
+    <w:abstractNumId w:val="60"/>
   </w:num>
   <w:num w:numId="55" w16cid:durableId="1483427088">
     <w:abstractNumId w:val="29"/>
@@ -20227,25 +20401,25 @@
     <w:abstractNumId w:val="13"/>
   </w:num>
   <w:num w:numId="58" w16cid:durableId="474836458">
-    <w:abstractNumId w:val="70"/>
+    <w:abstractNumId w:val="71"/>
   </w:num>
   <w:num w:numId="59" w16cid:durableId="105779815">
     <w:abstractNumId w:val="36"/>
   </w:num>
   <w:num w:numId="60" w16cid:durableId="709257819">
-    <w:abstractNumId w:val="66"/>
+    <w:abstractNumId w:val="67"/>
   </w:num>
   <w:num w:numId="61" w16cid:durableId="734352577">
     <w:abstractNumId w:val="30"/>
   </w:num>
   <w:num w:numId="62" w16cid:durableId="258032106">
-    <w:abstractNumId w:val="73"/>
+    <w:abstractNumId w:val="74"/>
   </w:num>
   <w:num w:numId="63" w16cid:durableId="1670257156">
     <w:abstractNumId w:val="43"/>
   </w:num>
   <w:num w:numId="64" w16cid:durableId="930358296">
-    <w:abstractNumId w:val="60"/>
+    <w:abstractNumId w:val="61"/>
   </w:num>
   <w:num w:numId="65" w16cid:durableId="39673553">
     <w:abstractNumId w:val="9"/>
@@ -20263,7 +20437,7 @@
     <w:abstractNumId w:val="57"/>
   </w:num>
   <w:num w:numId="70" w16cid:durableId="1704133405">
-    <w:abstractNumId w:val="63"/>
+    <w:abstractNumId w:val="64"/>
   </w:num>
   <w:num w:numId="71" w16cid:durableId="837890546">
     <w:abstractNumId w:val="24"/>
@@ -20279,6 +20453,9 @@
   </w:num>
   <w:num w:numId="75" w16cid:durableId="593901772">
     <w:abstractNumId w:val="15"/>
+  </w:num>
+  <w:num w:numId="76" w16cid:durableId="1633511202">
+    <w:abstractNumId w:val="58"/>
   </w:num>
 </w:numbering>
 </file>

</xml_diff>